<commit_message>
Added full java project
</commit_message>
<xml_diff>
--- a/java/Manual/Java Quality Estimator Manual.docx
+++ b/java/Manual/Java Quality Estimator Manual.docx
@@ -9,6 +9,7 @@
           <w:rFonts w:ascii="Times New Roman" w:hAnsi="Times New Roman" w:cs="Times New Roman"/>
           <w:b/>
           <w:sz w:val="32"/>
+          <w:lang w:val="pt-BR"/>
         </w:rPr>
       </w:pPr>
       <w:r>
@@ -16,8 +17,49 @@
           <w:rFonts w:ascii="Times New Roman" w:hAnsi="Times New Roman" w:cs="Times New Roman"/>
           <w:b/>
           <w:sz w:val="32"/>
-        </w:rPr>
-        <w:t>Java Quality Estimator Manual</w:t>
+          <w:lang w:val="pt-BR"/>
+        </w:rPr>
+        <w:t xml:space="preserve">Java </w:t>
+      </w:r>
+      <w:proofErr w:type="spellStart"/>
+      <w:r>
+        <w:rPr>
+          <w:rFonts w:ascii="Times New Roman" w:hAnsi="Times New Roman" w:cs="Times New Roman"/>
+          <w:b/>
+          <w:sz w:val="32"/>
+          <w:lang w:val="pt-BR"/>
+        </w:rPr>
+        <w:t>Quality</w:t>
+      </w:r>
+      <w:proofErr w:type="spellEnd"/>
+      <w:r>
+        <w:rPr>
+          <w:rFonts w:ascii="Times New Roman" w:hAnsi="Times New Roman" w:cs="Times New Roman"/>
+          <w:b/>
+          <w:sz w:val="32"/>
+          <w:lang w:val="pt-BR"/>
+        </w:rPr>
+        <w:t xml:space="preserve"> </w:t>
+      </w:r>
+      <w:proofErr w:type="spellStart"/>
+      <w:r>
+        <w:rPr>
+          <w:rFonts w:ascii="Times New Roman" w:hAnsi="Times New Roman" w:cs="Times New Roman"/>
+          <w:b/>
+          <w:sz w:val="32"/>
+          <w:lang w:val="pt-BR"/>
+        </w:rPr>
+        <w:t>Estimator</w:t>
+      </w:r>
+      <w:proofErr w:type="spellEnd"/>
+      <w:r>
+        <w:rPr>
+          <w:rFonts w:ascii="Times New Roman" w:hAnsi="Times New Roman" w:cs="Times New Roman"/>
+          <w:b/>
+          <w:sz w:val="32"/>
+          <w:lang w:val="pt-BR"/>
+        </w:rPr>
+        <w:t xml:space="preserve"> Manual</w:t>
       </w:r>
     </w:p>
     <w:p>
@@ -26,12 +68,14 @@
         <w:rPr>
           <w:rFonts w:ascii="Times New Roman" w:hAnsi="Times New Roman" w:cs="Times New Roman"/>
           <w:sz w:val="24"/>
-        </w:rPr>
-      </w:pPr>
-      <w:r>
-        <w:rPr>
-          <w:rFonts w:ascii="Times New Roman" w:hAnsi="Times New Roman" w:cs="Times New Roman"/>
-          <w:sz w:val="24"/>
+          <w:lang w:val="pt-BR"/>
+        </w:rPr>
+      </w:pPr>
+      <w:r>
+        <w:rPr>
+          <w:rFonts w:ascii="Times New Roman" w:hAnsi="Times New Roman" w:cs="Times New Roman"/>
+          <w:sz w:val="24"/>
+          <w:lang w:val="pt-BR"/>
         </w:rPr>
         <w:t>Gustavo Henrique Paetzold</w:t>
       </w:r>
@@ -43,6 +87,7 @@
         <w:rPr>
           <w:rFonts w:ascii="Times New Roman" w:hAnsi="Times New Roman" w:cs="Times New Roman"/>
           <w:sz w:val="24"/>
+          <w:lang w:val="pt-BR"/>
         </w:rPr>
       </w:pPr>
     </w:p>
@@ -1031,6 +1076,1438 @@
           <w:sz w:val="24"/>
         </w:rPr>
       </w:pPr>
+      <w:r>
+        <w:rPr>
+          <w:rFonts w:ascii="Times New Roman" w:hAnsi="Times New Roman" w:cs="Times New Roman"/>
+          <w:sz w:val="24"/>
+        </w:rPr>
+        <w:tab/>
+        <w:t xml:space="preserve">The </w:t>
+      </w:r>
+      <w:proofErr w:type="spellStart"/>
+      <w:r>
+        <w:rPr>
+          <w:rFonts w:ascii="Times New Roman" w:hAnsi="Times New Roman" w:cs="Times New Roman"/>
+          <w:sz w:val="24"/>
+        </w:rPr>
+        <w:t>GetQualityModel</w:t>
+      </w:r>
+      <w:proofErr w:type="spellEnd"/>
+      <w:r>
+        <w:rPr>
+          <w:rFonts w:ascii="Times New Roman" w:hAnsi="Times New Roman" w:cs="Times New Roman"/>
+          <w:sz w:val="24"/>
+        </w:rPr>
+        <w:t xml:space="preserve"> </w:t>
+      </w:r>
+      <w:r>
+        <w:rPr>
+          <w:rFonts w:ascii="Times New Roman" w:hAnsi="Times New Roman" w:cs="Times New Roman"/>
+          <w:sz w:val="24"/>
+        </w:rPr>
+        <w:t xml:space="preserve">class </w:t>
+      </w:r>
+      <w:r>
+        <w:rPr>
+          <w:rFonts w:ascii="Times New Roman" w:hAnsi="Times New Roman" w:cs="Times New Roman"/>
+          <w:sz w:val="24"/>
+        </w:rPr>
+        <w:t>takes as input several documents and resources, and produces as output an SVM model trained over the data provided. By running the command line below, one can learn more about the parameters required:</w:t>
+      </w:r>
+    </w:p>
+    <w:p>
+      <w:pPr>
+        <w:jc w:val="center"/>
+        <w:rPr>
+          <w:rFonts w:ascii="Times New Roman" w:hAnsi="Times New Roman" w:cs="Times New Roman"/>
+          <w:b/>
+          <w:sz w:val="24"/>
+        </w:rPr>
+      </w:pPr>
+      <w:proofErr w:type="gramStart"/>
+      <w:r>
+        <w:rPr>
+          <w:rFonts w:ascii="Times New Roman" w:hAnsi="Times New Roman" w:cs="Times New Roman"/>
+          <w:b/>
+          <w:sz w:val="24"/>
+        </w:rPr>
+        <w:t>java</w:t>
+      </w:r>
+      <w:proofErr w:type="gramEnd"/>
+      <w:r>
+        <w:rPr>
+          <w:rFonts w:ascii="Times New Roman" w:hAnsi="Times New Roman" w:cs="Times New Roman"/>
+          <w:b/>
+          <w:sz w:val="24"/>
+        </w:rPr>
+        <w:t xml:space="preserve"> -</w:t>
+      </w:r>
+      <w:proofErr w:type="spellStart"/>
+      <w:r>
+        <w:rPr>
+          <w:rFonts w:ascii="Times New Roman" w:hAnsi="Times New Roman" w:cs="Times New Roman"/>
+          <w:b/>
+          <w:sz w:val="24"/>
+        </w:rPr>
+        <w:t>cp</w:t>
+      </w:r>
+      <w:proofErr w:type="spellEnd"/>
+      <w:r>
+        <w:rPr>
+          <w:rFonts w:ascii="Times New Roman" w:hAnsi="Times New Roman" w:cs="Times New Roman"/>
+          <w:b/>
+          <w:sz w:val="24"/>
+        </w:rPr>
+        <w:t xml:space="preserve"> IconicQualityEstimator.jar </w:t>
+      </w:r>
+      <w:proofErr w:type="spellStart"/>
+      <w:r>
+        <w:rPr>
+          <w:rFonts w:ascii="Times New Roman" w:hAnsi="Times New Roman" w:cs="Times New Roman"/>
+          <w:b/>
+          <w:sz w:val="24"/>
+        </w:rPr>
+        <w:t>main.GetQualityModel</w:t>
+      </w:r>
+      <w:proofErr w:type="spellEnd"/>
+      <w:r>
+        <w:rPr>
+          <w:rFonts w:ascii="Times New Roman" w:hAnsi="Times New Roman" w:cs="Times New Roman"/>
+          <w:b/>
+          <w:sz w:val="24"/>
+        </w:rPr>
+        <w:t xml:space="preserve"> -help</w:t>
+      </w:r>
+    </w:p>
+    <w:p>
+      <w:pPr>
+        <w:jc w:val="both"/>
+        <w:rPr>
+          <w:rFonts w:ascii="Times New Roman" w:hAnsi="Times New Roman" w:cs="Times New Roman"/>
+          <w:sz w:val="24"/>
+        </w:rPr>
+      </w:pPr>
+      <w:r>
+        <w:rPr>
+          <w:rFonts w:ascii="Times New Roman" w:hAnsi="Times New Roman" w:cs="Times New Roman"/>
+          <w:sz w:val="24"/>
+        </w:rPr>
+        <w:tab/>
+        <w:t xml:space="preserve">If </w:t>
+      </w:r>
+      <w:r>
+        <w:rPr>
+          <w:rFonts w:ascii="Times New Roman" w:hAnsi="Times New Roman" w:cs="Times New Roman"/>
+          <w:sz w:val="24"/>
+        </w:rPr>
+        <w:t>ran</w:t>
+      </w:r>
+      <w:r>
+        <w:rPr>
+          <w:rFonts w:ascii="Times New Roman" w:hAnsi="Times New Roman" w:cs="Times New Roman"/>
+          <w:sz w:val="24"/>
+        </w:rPr>
+        <w:t xml:space="preserve"> correctly, the instructions illustrated in Figure 2 will be presented.</w:t>
+      </w:r>
+    </w:p>
+    <w:p>
+      <w:pPr>
+        <w:jc w:val="center"/>
+        <w:rPr>
+          <w:rFonts w:ascii="Times New Roman" w:hAnsi="Times New Roman" w:cs="Times New Roman"/>
+          <w:noProof/>
+          <w:sz w:val="24"/>
+          <w:lang w:eastAsia="en-GB"/>
+        </w:rPr>
+      </w:pPr>
+      <w:r>
+        <w:rPr>
+          <w:rFonts w:ascii="Times New Roman" w:hAnsi="Times New Roman" w:cs="Times New Roman"/>
+          <w:noProof/>
+          <w:sz w:val="24"/>
+          <w:lang w:eastAsia="en-GB"/>
+        </w:rPr>
+        <w:drawing>
+          <wp:inline distT="0" distB="0" distL="0" distR="0">
+            <wp:extent cx="4819650" cy="4105275"/>
+            <wp:effectExtent l="0" t="0" r="0" b="9525"/>
+            <wp:docPr id="5" name="Imagem 5" descr="C:\GHPaetzold\OneDrive\Ciencia da Computacao\Doutorado\Internship Iconic\iconic-internship\java\Manual\getqualitymodel_help.png"/>
+            <wp:cNvGraphicFramePr>
+              <a:graphicFrameLocks xmlns:a="http://schemas.openxmlformats.org/drawingml/2006/main" noChangeAspect="1"/>
+            </wp:cNvGraphicFramePr>
+            <a:graphic xmlns:a="http://schemas.openxmlformats.org/drawingml/2006/main">
+              <a:graphicData uri="http://schemas.openxmlformats.org/drawingml/2006/picture">
+                <pic:pic xmlns:pic="http://schemas.openxmlformats.org/drawingml/2006/picture">
+                  <pic:nvPicPr>
+                    <pic:cNvPr id="0" name="Picture 11" descr="C:\GHPaetzold\OneDrive\Ciencia da Computacao\Doutorado\Internship Iconic\iconic-internship\java\Manual\getqualitymodel_help.png"/>
+                    <pic:cNvPicPr>
+                      <a:picLocks noChangeAspect="1" noChangeArrowheads="1"/>
+                    </pic:cNvPicPr>
+                  </pic:nvPicPr>
+                  <pic:blipFill>
+                    <a:blip r:embed="rId8">
+                      <a:extLst>
+                        <a:ext uri="{28A0092B-C50C-407E-A947-70E740481C1C}">
+                          <a14:useLocalDpi xmlns:a14="http://schemas.microsoft.com/office/drawing/2010/main" val="0"/>
+                        </a:ext>
+                      </a:extLst>
+                    </a:blip>
+                    <a:srcRect/>
+                    <a:stretch>
+                      <a:fillRect/>
+                    </a:stretch>
+                  </pic:blipFill>
+                  <pic:spPr bwMode="auto">
+                    <a:xfrm>
+                      <a:off x="0" y="0"/>
+                      <a:ext cx="4819650" cy="4105275"/>
+                    </a:xfrm>
+                    <a:prstGeom prst="rect">
+                      <a:avLst/>
+                    </a:prstGeom>
+                    <a:noFill/>
+                    <a:ln>
+                      <a:noFill/>
+                    </a:ln>
+                  </pic:spPr>
+                </pic:pic>
+              </a:graphicData>
+            </a:graphic>
+          </wp:inline>
+        </w:drawing>
+      </w:r>
+    </w:p>
+    <w:p>
+      <w:pPr>
+        <w:jc w:val="center"/>
+        <w:rPr>
+          <w:rFonts w:ascii="Times New Roman" w:hAnsi="Times New Roman" w:cs="Times New Roman"/>
+          <w:sz w:val="24"/>
+        </w:rPr>
+      </w:pPr>
+      <w:r>
+        <w:rPr>
+          <w:rFonts w:ascii="Times New Roman" w:hAnsi="Times New Roman" w:cs="Times New Roman"/>
+          <w:b/>
+          <w:sz w:val="24"/>
+        </w:rPr>
+        <w:t xml:space="preserve">Figure 2 </w:t>
+      </w:r>
+      <w:r>
+        <w:rPr>
+          <w:rFonts w:ascii="Times New Roman" w:hAnsi="Times New Roman" w:cs="Times New Roman"/>
+          <w:sz w:val="24"/>
+        </w:rPr>
+        <w:t>–</w:t>
+      </w:r>
+      <w:r>
+        <w:rPr>
+          <w:rFonts w:ascii="Times New Roman" w:hAnsi="Times New Roman" w:cs="Times New Roman"/>
+          <w:sz w:val="24"/>
+        </w:rPr>
+        <w:t xml:space="preserve"> Input parameters for the </w:t>
+      </w:r>
+      <w:proofErr w:type="spellStart"/>
+      <w:r>
+        <w:rPr>
+          <w:rFonts w:ascii="Times New Roman" w:hAnsi="Times New Roman" w:cs="Times New Roman"/>
+          <w:sz w:val="24"/>
+        </w:rPr>
+        <w:t>GetQualityModel</w:t>
+      </w:r>
+      <w:proofErr w:type="spellEnd"/>
+      <w:r>
+        <w:rPr>
+          <w:rFonts w:ascii="Times New Roman" w:hAnsi="Times New Roman" w:cs="Times New Roman"/>
+          <w:sz w:val="24"/>
+        </w:rPr>
+        <w:t xml:space="preserve"> class</w:t>
+      </w:r>
+    </w:p>
+    <w:p>
+      <w:pPr>
+        <w:jc w:val="both"/>
+        <w:rPr>
+          <w:rFonts w:ascii="Times New Roman" w:hAnsi="Times New Roman" w:cs="Times New Roman"/>
+          <w:sz w:val="24"/>
+        </w:rPr>
+      </w:pPr>
+      <w:r>
+        <w:rPr>
+          <w:rFonts w:ascii="Times New Roman" w:hAnsi="Times New Roman" w:cs="Times New Roman"/>
+          <w:b/>
+          <w:sz w:val="24"/>
+        </w:rPr>
+        <w:tab/>
+      </w:r>
+      <w:r>
+        <w:rPr>
+          <w:rFonts w:ascii="Times New Roman" w:hAnsi="Times New Roman" w:cs="Times New Roman"/>
+          <w:sz w:val="24"/>
+        </w:rPr>
+        <w:t>The resulting trained model will be placed at the value provided for the “-model” parameter.</w:t>
+      </w:r>
+    </w:p>
+    <w:p>
+      <w:pPr>
+        <w:jc w:val="both"/>
+        <w:rPr>
+          <w:rFonts w:ascii="Times New Roman" w:hAnsi="Times New Roman" w:cs="Times New Roman"/>
+          <w:sz w:val="24"/>
+        </w:rPr>
+      </w:pPr>
+    </w:p>
+    <w:p>
+      <w:pPr>
+        <w:jc w:val="both"/>
+        <w:rPr>
+          <w:rFonts w:ascii="Times New Roman" w:hAnsi="Times New Roman" w:cs="Times New Roman"/>
+          <w:b/>
+          <w:sz w:val="24"/>
+        </w:rPr>
+      </w:pPr>
+      <w:r>
+        <w:rPr>
+          <w:rFonts w:ascii="Times New Roman" w:hAnsi="Times New Roman" w:cs="Times New Roman"/>
+          <w:b/>
+          <w:sz w:val="24"/>
+        </w:rPr>
+        <w:t>4.1.1. Resources</w:t>
+      </w:r>
+    </w:p>
+    <w:p>
+      <w:pPr>
+        <w:jc w:val="both"/>
+        <w:rPr>
+          <w:rFonts w:ascii="Times New Roman" w:hAnsi="Times New Roman" w:cs="Times New Roman"/>
+          <w:sz w:val="24"/>
+        </w:rPr>
+      </w:pPr>
+      <w:r>
+        <w:rPr>
+          <w:rFonts w:ascii="Times New Roman" w:hAnsi="Times New Roman" w:cs="Times New Roman"/>
+          <w:sz w:val="24"/>
+        </w:rPr>
+        <w:tab/>
+        <w:t>T</w:t>
+      </w:r>
+      <w:r>
+        <w:rPr>
+          <w:rFonts w:ascii="Times New Roman" w:hAnsi="Times New Roman" w:cs="Times New Roman"/>
+          <w:sz w:val="24"/>
+        </w:rPr>
+        <w:t xml:space="preserve">he </w:t>
+      </w:r>
+      <w:proofErr w:type="spellStart"/>
+      <w:r>
+        <w:rPr>
+          <w:rFonts w:ascii="Times New Roman" w:hAnsi="Times New Roman" w:cs="Times New Roman"/>
+          <w:sz w:val="24"/>
+        </w:rPr>
+        <w:t>GetQualityModel</w:t>
+      </w:r>
+      <w:proofErr w:type="spellEnd"/>
+      <w:r>
+        <w:rPr>
+          <w:rFonts w:ascii="Times New Roman" w:hAnsi="Times New Roman" w:cs="Times New Roman"/>
+          <w:sz w:val="24"/>
+        </w:rPr>
+        <w:t xml:space="preserve"> class</w:t>
+      </w:r>
+      <w:r>
+        <w:rPr>
+          <w:rFonts w:ascii="Times New Roman" w:hAnsi="Times New Roman" w:cs="Times New Roman"/>
+          <w:sz w:val="24"/>
+        </w:rPr>
+        <w:t xml:space="preserve"> requires for certain resources, such as language models, </w:t>
+      </w:r>
+      <w:proofErr w:type="spellStart"/>
+      <w:r>
+        <w:rPr>
+          <w:rFonts w:ascii="Times New Roman" w:hAnsi="Times New Roman" w:cs="Times New Roman"/>
+          <w:sz w:val="24"/>
+        </w:rPr>
+        <w:t>ngram</w:t>
+      </w:r>
+      <w:proofErr w:type="spellEnd"/>
+      <w:r>
+        <w:rPr>
+          <w:rFonts w:ascii="Times New Roman" w:hAnsi="Times New Roman" w:cs="Times New Roman"/>
+          <w:sz w:val="24"/>
+        </w:rPr>
+        <w:t xml:space="preserve"> count files and raw text corpora. Such resources must be produced in the following way:</w:t>
+      </w:r>
+    </w:p>
+    <w:p>
+      <w:pPr>
+        <w:pStyle w:val="PargrafodaLista"/>
+        <w:numPr>
+          <w:ilvl w:val="0"/>
+          <w:numId w:val="4"/>
+        </w:numPr>
+        <w:ind w:left="360"/>
+        <w:jc w:val="both"/>
+        <w:rPr>
+          <w:rFonts w:ascii="Times New Roman" w:hAnsi="Times New Roman" w:cs="Times New Roman"/>
+          <w:sz w:val="24"/>
+        </w:rPr>
+      </w:pPr>
+      <w:r>
+        <w:rPr>
+          <w:rFonts w:ascii="Times New Roman" w:hAnsi="Times New Roman" w:cs="Times New Roman"/>
+          <w:b/>
+          <w:sz w:val="24"/>
+        </w:rPr>
+        <w:t>N-gram Count Files:</w:t>
+      </w:r>
+      <w:r>
+        <w:rPr>
+          <w:rFonts w:ascii="Times New Roman" w:hAnsi="Times New Roman" w:cs="Times New Roman"/>
+          <w:sz w:val="24"/>
+        </w:rPr>
+        <w:t xml:space="preserve"> They must be in the format produced by the </w:t>
+      </w:r>
+      <w:proofErr w:type="spellStart"/>
+      <w:r>
+        <w:rPr>
+          <w:rFonts w:ascii="Times New Roman" w:hAnsi="Times New Roman" w:cs="Times New Roman"/>
+          <w:sz w:val="24"/>
+        </w:rPr>
+        <w:t>NGramSorter</w:t>
+      </w:r>
+      <w:proofErr w:type="spellEnd"/>
+      <w:r>
+        <w:rPr>
+          <w:rFonts w:ascii="Times New Roman" w:hAnsi="Times New Roman" w:cs="Times New Roman"/>
+          <w:sz w:val="24"/>
+        </w:rPr>
+        <w:t xml:space="preserve"> class included in </w:t>
+      </w:r>
+      <w:proofErr w:type="spellStart"/>
+      <w:r>
+        <w:rPr>
+          <w:rFonts w:ascii="Times New Roman" w:hAnsi="Times New Roman" w:cs="Times New Roman"/>
+          <w:sz w:val="24"/>
+        </w:rPr>
+        <w:t>QuEst</w:t>
+      </w:r>
+      <w:proofErr w:type="spellEnd"/>
+      <w:r>
+        <w:rPr>
+          <w:rFonts w:ascii="Times New Roman" w:hAnsi="Times New Roman" w:cs="Times New Roman"/>
+          <w:sz w:val="24"/>
+        </w:rPr>
+        <w:t>++. To produce them, first obtain a raw n-gram counts file from SRILM through the following command line:</w:t>
+      </w:r>
+    </w:p>
+    <w:p>
+      <w:pPr>
+        <w:jc w:val="center"/>
+        <w:rPr>
+          <w:rFonts w:ascii="Times New Roman" w:hAnsi="Times New Roman" w:cs="Times New Roman"/>
+          <w:b/>
+          <w:sz w:val="24"/>
+        </w:rPr>
+      </w:pPr>
+      <w:proofErr w:type="spellStart"/>
+      <w:proofErr w:type="gramStart"/>
+      <w:r>
+        <w:rPr>
+          <w:rFonts w:ascii="Times New Roman" w:hAnsi="Times New Roman" w:cs="Times New Roman"/>
+          <w:b/>
+          <w:sz w:val="24"/>
+        </w:rPr>
+        <w:t>ngram</w:t>
+      </w:r>
+      <w:proofErr w:type="spellEnd"/>
+      <w:r>
+        <w:rPr>
+          <w:rFonts w:ascii="Times New Roman" w:hAnsi="Times New Roman" w:cs="Times New Roman"/>
+          <w:b/>
+          <w:sz w:val="24"/>
+        </w:rPr>
+        <w:t>-count</w:t>
+      </w:r>
+      <w:proofErr w:type="gramEnd"/>
+      <w:r>
+        <w:rPr>
+          <w:rFonts w:ascii="Times New Roman" w:hAnsi="Times New Roman" w:cs="Times New Roman"/>
+          <w:b/>
+          <w:sz w:val="24"/>
+        </w:rPr>
+        <w:t xml:space="preserve"> –text &lt;corpus&gt; -order &lt;order&gt; -</w:t>
+      </w:r>
+      <w:r>
+        <w:rPr>
+          <w:rFonts w:ascii="Times New Roman" w:hAnsi="Times New Roman" w:cs="Times New Roman"/>
+          <w:b/>
+          <w:sz w:val="24"/>
+        </w:rPr>
+        <w:t>write</w:t>
+      </w:r>
+      <w:r>
+        <w:rPr>
+          <w:rFonts w:ascii="Times New Roman" w:hAnsi="Times New Roman" w:cs="Times New Roman"/>
+          <w:b/>
+          <w:sz w:val="24"/>
+        </w:rPr>
+        <w:t xml:space="preserve"> &lt;</w:t>
+      </w:r>
+      <w:proofErr w:type="spellStart"/>
+      <w:r>
+        <w:rPr>
+          <w:rFonts w:ascii="Times New Roman" w:hAnsi="Times New Roman" w:cs="Times New Roman"/>
+          <w:b/>
+          <w:sz w:val="24"/>
+        </w:rPr>
+        <w:t>raw_counts</w:t>
+      </w:r>
+      <w:proofErr w:type="spellEnd"/>
+      <w:r>
+        <w:rPr>
+          <w:rFonts w:ascii="Times New Roman" w:hAnsi="Times New Roman" w:cs="Times New Roman"/>
+          <w:b/>
+          <w:sz w:val="24"/>
+        </w:rPr>
+        <w:t>&gt;</w:t>
+      </w:r>
+    </w:p>
+    <w:p>
+      <w:pPr>
+        <w:ind w:left="360"/>
+        <w:jc w:val="both"/>
+        <w:rPr>
+          <w:rFonts w:ascii="Times New Roman" w:hAnsi="Times New Roman" w:cs="Times New Roman"/>
+          <w:sz w:val="24"/>
+        </w:rPr>
+      </w:pPr>
+      <w:r>
+        <w:rPr>
+          <w:rFonts w:ascii="Times New Roman" w:hAnsi="Times New Roman" w:cs="Times New Roman"/>
+          <w:sz w:val="24"/>
+        </w:rPr>
+        <w:tab/>
+      </w:r>
+      <w:r>
+        <w:rPr>
+          <w:rFonts w:ascii="Times New Roman" w:hAnsi="Times New Roman" w:cs="Times New Roman"/>
+          <w:sz w:val="24"/>
+        </w:rPr>
+        <w:t>In sequence, download</w:t>
+      </w:r>
+      <w:r>
+        <w:rPr>
+          <w:rFonts w:ascii="Times New Roman" w:hAnsi="Times New Roman" w:cs="Times New Roman"/>
+          <w:sz w:val="24"/>
+        </w:rPr>
+        <w:t xml:space="preserve"> and install</w:t>
+      </w:r>
+      <w:r>
+        <w:rPr>
+          <w:rFonts w:ascii="Times New Roman" w:hAnsi="Times New Roman" w:cs="Times New Roman"/>
+          <w:sz w:val="24"/>
+        </w:rPr>
+        <w:t xml:space="preserve"> </w:t>
+      </w:r>
+      <w:proofErr w:type="spellStart"/>
+      <w:r>
+        <w:rPr>
+          <w:rFonts w:ascii="Times New Roman" w:hAnsi="Times New Roman" w:cs="Times New Roman"/>
+          <w:sz w:val="24"/>
+        </w:rPr>
+        <w:t>QuEst</w:t>
+      </w:r>
+      <w:proofErr w:type="spellEnd"/>
+      <w:r>
+        <w:rPr>
+          <w:rFonts w:ascii="Times New Roman" w:hAnsi="Times New Roman" w:cs="Times New Roman"/>
+          <w:sz w:val="24"/>
+        </w:rPr>
+        <w:t>++</w:t>
+      </w:r>
+      <w:r>
+        <w:rPr>
+          <w:rFonts w:ascii="Times New Roman" w:hAnsi="Times New Roman" w:cs="Times New Roman"/>
+          <w:sz w:val="24"/>
+        </w:rPr>
+        <w:t xml:space="preserve"> from the website </w:t>
+      </w:r>
+      <w:hyperlink r:id="rId9" w:history="1">
+        <w:r>
+          <w:rPr>
+            <w:rStyle w:val="Hyperlink"/>
+            <w:rFonts w:ascii="Times New Roman" w:hAnsi="Times New Roman" w:cs="Times New Roman"/>
+            <w:sz w:val="24"/>
+          </w:rPr>
+          <w:t>https://github.com/ghpaetzold/questplusplus</w:t>
+        </w:r>
+      </w:hyperlink>
+      <w:r>
+        <w:rPr>
+          <w:rFonts w:ascii="Times New Roman" w:hAnsi="Times New Roman" w:cs="Times New Roman"/>
+          <w:sz w:val="24"/>
+        </w:rPr>
+        <w:t>, and run the following command line:</w:t>
+      </w:r>
+    </w:p>
+    <w:p>
+      <w:pPr>
+        <w:jc w:val="center"/>
+        <w:rPr>
+          <w:rFonts w:ascii="Times New Roman" w:hAnsi="Times New Roman" w:cs="Times New Roman"/>
+          <w:b/>
+          <w:sz w:val="24"/>
+        </w:rPr>
+      </w:pPr>
+      <w:proofErr w:type="gramStart"/>
+      <w:r>
+        <w:rPr>
+          <w:rFonts w:ascii="Times New Roman" w:hAnsi="Times New Roman" w:cs="Times New Roman"/>
+          <w:b/>
+          <w:sz w:val="24"/>
+        </w:rPr>
+        <w:t>java</w:t>
+      </w:r>
+      <w:proofErr w:type="gramEnd"/>
+      <w:r>
+        <w:rPr>
+          <w:rFonts w:ascii="Times New Roman" w:hAnsi="Times New Roman" w:cs="Times New Roman"/>
+          <w:b/>
+          <w:sz w:val="24"/>
+        </w:rPr>
+        <w:t xml:space="preserve"> -</w:t>
+      </w:r>
+      <w:proofErr w:type="spellStart"/>
+      <w:r>
+        <w:rPr>
+          <w:rFonts w:ascii="Times New Roman" w:hAnsi="Times New Roman" w:cs="Times New Roman"/>
+          <w:b/>
+          <w:sz w:val="24"/>
+        </w:rPr>
+        <w:t>cp</w:t>
+      </w:r>
+      <w:proofErr w:type="spellEnd"/>
+      <w:r>
+        <w:rPr>
+          <w:rFonts w:ascii="Times New Roman" w:hAnsi="Times New Roman" w:cs="Times New Roman"/>
+          <w:b/>
+          <w:sz w:val="24"/>
+        </w:rPr>
+        <w:t xml:space="preserve"> QuEst++.jar </w:t>
+      </w:r>
+      <w:proofErr w:type="spellStart"/>
+      <w:r>
+        <w:rPr>
+          <w:rFonts w:ascii="Times New Roman" w:hAnsi="Times New Roman" w:cs="Times New Roman"/>
+          <w:b/>
+          <w:sz w:val="24"/>
+        </w:rPr>
+        <w:t>shef.mt.util.NGramSorter</w:t>
+      </w:r>
+      <w:proofErr w:type="spellEnd"/>
+      <w:r>
+        <w:rPr>
+          <w:rFonts w:ascii="Times New Roman" w:hAnsi="Times New Roman" w:cs="Times New Roman"/>
+          <w:b/>
+          <w:sz w:val="24"/>
+        </w:rPr>
+        <w:t xml:space="preserve"> &lt;</w:t>
+      </w:r>
+      <w:proofErr w:type="spellStart"/>
+      <w:r>
+        <w:rPr>
+          <w:rFonts w:ascii="Times New Roman" w:hAnsi="Times New Roman" w:cs="Times New Roman"/>
+          <w:b/>
+          <w:sz w:val="24"/>
+        </w:rPr>
+        <w:t>raw_counts</w:t>
+      </w:r>
+      <w:proofErr w:type="spellEnd"/>
+      <w:r>
+        <w:rPr>
+          <w:rFonts w:ascii="Times New Roman" w:hAnsi="Times New Roman" w:cs="Times New Roman"/>
+          <w:b/>
+          <w:sz w:val="24"/>
+        </w:rPr>
+        <w:t>&gt; &lt;</w:t>
+      </w:r>
+      <w:proofErr w:type="spellStart"/>
+      <w:r>
+        <w:rPr>
+          <w:rFonts w:ascii="Times New Roman" w:hAnsi="Times New Roman" w:cs="Times New Roman"/>
+          <w:b/>
+          <w:sz w:val="24"/>
+        </w:rPr>
+        <w:t>number_of_slices</w:t>
+      </w:r>
+      <w:proofErr w:type="spellEnd"/>
+      <w:r>
+        <w:rPr>
+          <w:rFonts w:ascii="Times New Roman" w:hAnsi="Times New Roman" w:cs="Times New Roman"/>
+          <w:b/>
+          <w:sz w:val="24"/>
+        </w:rPr>
+        <w:t>&gt; &lt;</w:t>
+      </w:r>
+      <w:proofErr w:type="spellStart"/>
+      <w:r>
+        <w:rPr>
+          <w:rFonts w:ascii="Times New Roman" w:hAnsi="Times New Roman" w:cs="Times New Roman"/>
+          <w:b/>
+          <w:sz w:val="24"/>
+        </w:rPr>
+        <w:t>ngram_file_order</w:t>
+      </w:r>
+      <w:proofErr w:type="spellEnd"/>
+      <w:r>
+        <w:rPr>
+          <w:rFonts w:ascii="Times New Roman" w:hAnsi="Times New Roman" w:cs="Times New Roman"/>
+          <w:b/>
+          <w:sz w:val="24"/>
+        </w:rPr>
+        <w:t>&gt; &lt;</w:t>
+      </w:r>
+      <w:proofErr w:type="spellStart"/>
+      <w:r>
+        <w:rPr>
+          <w:rFonts w:ascii="Times New Roman" w:hAnsi="Times New Roman" w:cs="Times New Roman"/>
+          <w:b/>
+          <w:sz w:val="24"/>
+        </w:rPr>
+        <w:t>frequency_cutoff</w:t>
+      </w:r>
+      <w:proofErr w:type="spellEnd"/>
+      <w:r>
+        <w:rPr>
+          <w:rFonts w:ascii="Times New Roman" w:hAnsi="Times New Roman" w:cs="Times New Roman"/>
+          <w:b/>
+          <w:sz w:val="24"/>
+        </w:rPr>
+        <w:t>&gt; &lt;</w:t>
+      </w:r>
+      <w:proofErr w:type="spellStart"/>
+      <w:r>
+        <w:rPr>
+          <w:rFonts w:ascii="Times New Roman" w:hAnsi="Times New Roman" w:cs="Times New Roman"/>
+          <w:b/>
+          <w:sz w:val="24"/>
+        </w:rPr>
+        <w:t>final_counts_file</w:t>
+      </w:r>
+      <w:proofErr w:type="spellEnd"/>
+      <w:r>
+        <w:rPr>
+          <w:rFonts w:ascii="Times New Roman" w:hAnsi="Times New Roman" w:cs="Times New Roman"/>
+          <w:b/>
+          <w:sz w:val="24"/>
+        </w:rPr>
+        <w:t>&gt;</w:t>
+      </w:r>
+    </w:p>
+    <w:p>
+      <w:pPr>
+        <w:ind w:left="360"/>
+        <w:jc w:val="both"/>
+        <w:rPr>
+          <w:rFonts w:ascii="Times New Roman" w:hAnsi="Times New Roman" w:cs="Times New Roman"/>
+          <w:sz w:val="24"/>
+        </w:rPr>
+      </w:pPr>
+      <w:r>
+        <w:rPr>
+          <w:rFonts w:ascii="Times New Roman" w:hAnsi="Times New Roman" w:cs="Times New Roman"/>
+          <w:sz w:val="24"/>
+        </w:rPr>
+        <w:t>The resulting n-gram counts file will be placed in &lt;</w:t>
+      </w:r>
+      <w:proofErr w:type="spellStart"/>
+      <w:r>
+        <w:rPr>
+          <w:rFonts w:ascii="Times New Roman" w:hAnsi="Times New Roman" w:cs="Times New Roman"/>
+          <w:sz w:val="24"/>
+        </w:rPr>
+        <w:t>final_counts_file</w:t>
+      </w:r>
+      <w:proofErr w:type="spellEnd"/>
+      <w:r>
+        <w:rPr>
+          <w:rFonts w:ascii="Times New Roman" w:hAnsi="Times New Roman" w:cs="Times New Roman"/>
+          <w:sz w:val="24"/>
+        </w:rPr>
+        <w:t>&gt;.</w:t>
+      </w:r>
+    </w:p>
+    <w:p>
+      <w:pPr>
+        <w:pStyle w:val="PargrafodaLista"/>
+        <w:numPr>
+          <w:ilvl w:val="0"/>
+          <w:numId w:val="4"/>
+        </w:numPr>
+        <w:ind w:left="360"/>
+        <w:jc w:val="both"/>
+        <w:rPr>
+          <w:rFonts w:ascii="Times New Roman" w:hAnsi="Times New Roman" w:cs="Times New Roman"/>
+          <w:sz w:val="24"/>
+        </w:rPr>
+      </w:pPr>
+      <w:r>
+        <w:rPr>
+          <w:rFonts w:ascii="Times New Roman" w:hAnsi="Times New Roman" w:cs="Times New Roman"/>
+          <w:b/>
+          <w:sz w:val="24"/>
+        </w:rPr>
+        <w:t xml:space="preserve">Source and Target </w:t>
+      </w:r>
+      <w:r>
+        <w:rPr>
+          <w:rFonts w:ascii="Times New Roman" w:hAnsi="Times New Roman" w:cs="Times New Roman"/>
+          <w:b/>
+          <w:sz w:val="24"/>
+        </w:rPr>
+        <w:t>Corpora:</w:t>
+      </w:r>
+      <w:r>
+        <w:rPr>
+          <w:rFonts w:ascii="Times New Roman" w:hAnsi="Times New Roman" w:cs="Times New Roman"/>
+          <w:sz w:val="24"/>
+        </w:rPr>
+        <w:t xml:space="preserve"> The corpora required must be in plain text format, and must contain one tokenized sentence per line.</w:t>
+      </w:r>
+    </w:p>
+    <w:p>
+      <w:pPr>
+        <w:pStyle w:val="PargrafodaLista"/>
+        <w:ind w:left="360"/>
+        <w:jc w:val="both"/>
+        <w:rPr>
+          <w:rFonts w:ascii="Times New Roman" w:hAnsi="Times New Roman" w:cs="Times New Roman"/>
+          <w:sz w:val="24"/>
+        </w:rPr>
+      </w:pPr>
+    </w:p>
+    <w:p>
+      <w:pPr>
+        <w:pStyle w:val="PargrafodaLista"/>
+        <w:numPr>
+          <w:ilvl w:val="0"/>
+          <w:numId w:val="4"/>
+        </w:numPr>
+        <w:ind w:left="360"/>
+        <w:jc w:val="both"/>
+        <w:rPr>
+          <w:rFonts w:ascii="Times New Roman" w:hAnsi="Times New Roman" w:cs="Times New Roman"/>
+          <w:sz w:val="24"/>
+        </w:rPr>
+      </w:pPr>
+      <w:r>
+        <w:rPr>
+          <w:rFonts w:ascii="Times New Roman" w:hAnsi="Times New Roman" w:cs="Times New Roman"/>
+          <w:b/>
+          <w:sz w:val="24"/>
+        </w:rPr>
+        <w:t xml:space="preserve">Features File: </w:t>
+      </w:r>
+      <w:r>
+        <w:rPr>
+          <w:rFonts w:ascii="Times New Roman" w:hAnsi="Times New Roman" w:cs="Times New Roman"/>
+          <w:sz w:val="24"/>
+        </w:rPr>
+        <w:t>Must be an XML file in the same format as the ones found in the “/</w:t>
+      </w:r>
+      <w:proofErr w:type="spellStart"/>
+      <w:r>
+        <w:rPr>
+          <w:rFonts w:ascii="Times New Roman" w:hAnsi="Times New Roman" w:cs="Times New Roman"/>
+          <w:sz w:val="24"/>
+        </w:rPr>
+        <w:t>config</w:t>
+      </w:r>
+      <w:proofErr w:type="spellEnd"/>
+      <w:r>
+        <w:rPr>
+          <w:rFonts w:ascii="Times New Roman" w:hAnsi="Times New Roman" w:cs="Times New Roman"/>
+          <w:sz w:val="24"/>
+        </w:rPr>
+        <w:t xml:space="preserve">/features” folder in </w:t>
+      </w:r>
+      <w:hyperlink r:id="rId10" w:history="1">
+        <w:r>
+          <w:rPr>
+            <w:rStyle w:val="Hyperlink"/>
+            <w:rFonts w:ascii="Times New Roman" w:hAnsi="Times New Roman" w:cs="Times New Roman"/>
+            <w:sz w:val="24"/>
+          </w:rPr>
+          <w:t>https://github.com/ghpaetzold/questplusplus</w:t>
+        </w:r>
+      </w:hyperlink>
+      <w:r>
+        <w:rPr>
+          <w:rFonts w:ascii="Times New Roman" w:hAnsi="Times New Roman" w:cs="Times New Roman"/>
+          <w:sz w:val="24"/>
+        </w:rPr>
+        <w:t>.</w:t>
+      </w:r>
+    </w:p>
+    <w:p>
+      <w:pPr>
+        <w:pStyle w:val="PargrafodaLista"/>
+        <w:rPr>
+          <w:rFonts w:ascii="Times New Roman" w:hAnsi="Times New Roman" w:cs="Times New Roman"/>
+          <w:sz w:val="24"/>
+        </w:rPr>
+      </w:pPr>
+    </w:p>
+    <w:p>
+      <w:pPr>
+        <w:pStyle w:val="PargrafodaLista"/>
+        <w:numPr>
+          <w:ilvl w:val="0"/>
+          <w:numId w:val="4"/>
+        </w:numPr>
+        <w:ind w:left="360"/>
+        <w:jc w:val="both"/>
+        <w:rPr>
+          <w:rFonts w:ascii="Times New Roman" w:hAnsi="Times New Roman" w:cs="Times New Roman"/>
+          <w:b/>
+          <w:sz w:val="24"/>
+        </w:rPr>
+      </w:pPr>
+      <w:r>
+        <w:rPr>
+          <w:rFonts w:ascii="Times New Roman" w:hAnsi="Times New Roman" w:cs="Times New Roman"/>
+          <w:b/>
+          <w:sz w:val="24"/>
+        </w:rPr>
+        <w:t xml:space="preserve">Translation Probabilities File: </w:t>
+      </w:r>
+      <w:r>
+        <w:rPr>
+          <w:rFonts w:ascii="Times New Roman" w:hAnsi="Times New Roman" w:cs="Times New Roman"/>
+          <w:sz w:val="24"/>
+        </w:rPr>
+        <w:t xml:space="preserve">Must be produced by GIZA++. For a tutorial on how to produce this file, please refer to the tutorial provided at: </w:t>
+      </w:r>
+      <w:hyperlink r:id="rId11" w:history="1">
+        <w:r>
+          <w:rPr>
+            <w:rStyle w:val="Hyperlink"/>
+            <w:rFonts w:ascii="Times New Roman" w:hAnsi="Times New Roman" w:cs="Times New Roman"/>
+            <w:sz w:val="24"/>
+          </w:rPr>
+          <w:t>http://www.opentag.com/okapi/wiki/index.php?title=GIZA%2B%2B_Installation_and_Running_Tutorial</w:t>
+        </w:r>
+      </w:hyperlink>
+      <w:r>
+        <w:rPr>
+          <w:rFonts w:ascii="Times New Roman" w:hAnsi="Times New Roman" w:cs="Times New Roman"/>
+          <w:sz w:val="24"/>
+        </w:rPr>
+        <w:t>.</w:t>
+      </w:r>
+    </w:p>
+    <w:p>
+      <w:pPr>
+        <w:pStyle w:val="PargrafodaLista"/>
+        <w:rPr>
+          <w:rFonts w:ascii="Times New Roman" w:hAnsi="Times New Roman" w:cs="Times New Roman"/>
+          <w:b/>
+          <w:sz w:val="24"/>
+        </w:rPr>
+      </w:pPr>
+    </w:p>
+    <w:p>
+      <w:pPr>
+        <w:pStyle w:val="PargrafodaLista"/>
+        <w:numPr>
+          <w:ilvl w:val="0"/>
+          <w:numId w:val="4"/>
+        </w:numPr>
+        <w:ind w:left="360"/>
+        <w:jc w:val="both"/>
+        <w:rPr>
+          <w:rFonts w:ascii="Times New Roman" w:hAnsi="Times New Roman" w:cs="Times New Roman"/>
+          <w:b/>
+          <w:sz w:val="24"/>
+        </w:rPr>
+      </w:pPr>
+      <w:r>
+        <w:rPr>
+          <w:rFonts w:ascii="Times New Roman" w:hAnsi="Times New Roman" w:cs="Times New Roman"/>
+          <w:b/>
+          <w:sz w:val="24"/>
+        </w:rPr>
+        <w:t xml:space="preserve">Source and Target Languages: </w:t>
+      </w:r>
+      <w:r>
+        <w:rPr>
+          <w:rFonts w:ascii="Times New Roman" w:hAnsi="Times New Roman" w:cs="Times New Roman"/>
+          <w:sz w:val="24"/>
+        </w:rPr>
+        <w:t>The languages in which the sentences in the source and target files are written. Both languages must be written in their entirety, such as “</w:t>
+      </w:r>
+      <w:proofErr w:type="spellStart"/>
+      <w:r>
+        <w:rPr>
+          <w:rFonts w:ascii="Times New Roman" w:hAnsi="Times New Roman" w:cs="Times New Roman"/>
+          <w:sz w:val="24"/>
+        </w:rPr>
+        <w:t>english</w:t>
+      </w:r>
+      <w:proofErr w:type="spellEnd"/>
+      <w:r>
+        <w:rPr>
+          <w:rFonts w:ascii="Times New Roman" w:hAnsi="Times New Roman" w:cs="Times New Roman"/>
+          <w:sz w:val="24"/>
+        </w:rPr>
+        <w:t>”</w:t>
+      </w:r>
+      <w:r>
+        <w:rPr>
+          <w:rFonts w:ascii="Times New Roman" w:hAnsi="Times New Roman" w:cs="Times New Roman"/>
+          <w:sz w:val="24"/>
+        </w:rPr>
+        <w:t>, “</w:t>
+      </w:r>
+      <w:proofErr w:type="spellStart"/>
+      <w:r>
+        <w:rPr>
+          <w:rFonts w:ascii="Times New Roman" w:hAnsi="Times New Roman" w:cs="Times New Roman"/>
+          <w:sz w:val="24"/>
+        </w:rPr>
+        <w:t>spanish</w:t>
+      </w:r>
+      <w:proofErr w:type="spellEnd"/>
+      <w:r>
+        <w:rPr>
+          <w:rFonts w:ascii="Times New Roman" w:hAnsi="Times New Roman" w:cs="Times New Roman"/>
+          <w:sz w:val="24"/>
+        </w:rPr>
+        <w:t>”</w:t>
+      </w:r>
+      <w:r>
+        <w:rPr>
+          <w:rFonts w:ascii="Times New Roman" w:hAnsi="Times New Roman" w:cs="Times New Roman"/>
+          <w:sz w:val="24"/>
+        </w:rPr>
+        <w:t>, “</w:t>
+      </w:r>
+      <w:proofErr w:type="spellStart"/>
+      <w:r>
+        <w:rPr>
+          <w:rFonts w:ascii="Times New Roman" w:hAnsi="Times New Roman" w:cs="Times New Roman"/>
+          <w:sz w:val="24"/>
+        </w:rPr>
+        <w:t>german</w:t>
+      </w:r>
+      <w:proofErr w:type="spellEnd"/>
+      <w:r>
+        <w:rPr>
+          <w:rFonts w:ascii="Times New Roman" w:hAnsi="Times New Roman" w:cs="Times New Roman"/>
+          <w:sz w:val="24"/>
+        </w:rPr>
+        <w:t>” and “</w:t>
+      </w:r>
+      <w:proofErr w:type="spellStart"/>
+      <w:r>
+        <w:rPr>
+          <w:rFonts w:ascii="Times New Roman" w:hAnsi="Times New Roman" w:cs="Times New Roman"/>
+          <w:sz w:val="24"/>
+        </w:rPr>
+        <w:t>chinese</w:t>
+      </w:r>
+      <w:proofErr w:type="spellEnd"/>
+      <w:r>
+        <w:rPr>
+          <w:rFonts w:ascii="Times New Roman" w:hAnsi="Times New Roman" w:cs="Times New Roman"/>
+          <w:sz w:val="24"/>
+        </w:rPr>
+        <w:t>”</w:t>
+      </w:r>
+      <w:r>
+        <w:rPr>
+          <w:rFonts w:ascii="Times New Roman" w:hAnsi="Times New Roman" w:cs="Times New Roman"/>
+          <w:sz w:val="24"/>
+        </w:rPr>
+        <w:t>.</w:t>
+      </w:r>
+    </w:p>
+    <w:p>
+      <w:pPr>
+        <w:pStyle w:val="PargrafodaLista"/>
+        <w:rPr>
+          <w:rFonts w:ascii="Times New Roman" w:hAnsi="Times New Roman" w:cs="Times New Roman"/>
+          <w:b/>
+          <w:sz w:val="24"/>
+        </w:rPr>
+      </w:pPr>
+    </w:p>
+    <w:p>
+      <w:pPr>
+        <w:pStyle w:val="PargrafodaLista"/>
+        <w:numPr>
+          <w:ilvl w:val="0"/>
+          <w:numId w:val="4"/>
+        </w:numPr>
+        <w:ind w:left="360"/>
+        <w:jc w:val="both"/>
+        <w:rPr>
+          <w:rFonts w:ascii="Times New Roman" w:hAnsi="Times New Roman" w:cs="Times New Roman"/>
+          <w:b/>
+          <w:sz w:val="24"/>
+        </w:rPr>
+      </w:pPr>
+      <w:r>
+        <w:rPr>
+          <w:rFonts w:ascii="Times New Roman" w:hAnsi="Times New Roman" w:cs="Times New Roman"/>
+          <w:b/>
+          <w:sz w:val="24"/>
+        </w:rPr>
+        <w:t>Source and Target</w:t>
+      </w:r>
+      <w:r>
+        <w:rPr>
+          <w:rFonts w:ascii="Times New Roman" w:hAnsi="Times New Roman" w:cs="Times New Roman"/>
+          <w:b/>
+          <w:sz w:val="24"/>
+        </w:rPr>
+        <w:t xml:space="preserve"> Input</w:t>
+      </w:r>
+      <w:r>
+        <w:rPr>
+          <w:rFonts w:ascii="Times New Roman" w:hAnsi="Times New Roman" w:cs="Times New Roman"/>
+          <w:b/>
+          <w:sz w:val="24"/>
+        </w:rPr>
+        <w:t xml:space="preserve"> Files: </w:t>
+      </w:r>
+      <w:r>
+        <w:rPr>
+          <w:rFonts w:ascii="Times New Roman" w:hAnsi="Times New Roman" w:cs="Times New Roman"/>
+          <w:sz w:val="24"/>
+        </w:rPr>
+        <w:t>Must contain the translations to be used during training. While the source</w:t>
+      </w:r>
+      <w:r>
+        <w:rPr>
+          <w:rFonts w:ascii="Times New Roman" w:hAnsi="Times New Roman" w:cs="Times New Roman"/>
+          <w:sz w:val="24"/>
+        </w:rPr>
+        <w:t xml:space="preserve"> input</w:t>
+      </w:r>
+      <w:r>
+        <w:rPr>
+          <w:rFonts w:ascii="Times New Roman" w:hAnsi="Times New Roman" w:cs="Times New Roman"/>
+          <w:sz w:val="24"/>
+        </w:rPr>
+        <w:t xml:space="preserve"> file must contain original sentences in source language, the target</w:t>
+      </w:r>
+      <w:r>
+        <w:rPr>
+          <w:rFonts w:ascii="Times New Roman" w:hAnsi="Times New Roman" w:cs="Times New Roman"/>
+          <w:sz w:val="24"/>
+        </w:rPr>
+        <w:t xml:space="preserve"> input</w:t>
+      </w:r>
+      <w:r>
+        <w:rPr>
+          <w:rFonts w:ascii="Times New Roman" w:hAnsi="Times New Roman" w:cs="Times New Roman"/>
+          <w:sz w:val="24"/>
+        </w:rPr>
+        <w:t xml:space="preserve"> file must contain one machine translation for each sentence in the source file. Both files must be in plain text, have the same number of lines, and contain one tokenized sentence per line.</w:t>
+      </w:r>
+    </w:p>
+    <w:p>
+      <w:pPr>
+        <w:pStyle w:val="PargrafodaLista"/>
+        <w:rPr>
+          <w:rFonts w:ascii="Times New Roman" w:hAnsi="Times New Roman" w:cs="Times New Roman"/>
+          <w:b/>
+          <w:sz w:val="24"/>
+        </w:rPr>
+      </w:pPr>
+    </w:p>
+    <w:p>
+      <w:pPr>
+        <w:pStyle w:val="PargrafodaLista"/>
+        <w:numPr>
+          <w:ilvl w:val="0"/>
+          <w:numId w:val="4"/>
+        </w:numPr>
+        <w:ind w:left="360"/>
+        <w:jc w:val="both"/>
+        <w:rPr>
+          <w:rFonts w:ascii="Times New Roman" w:hAnsi="Times New Roman" w:cs="Times New Roman"/>
+          <w:b/>
+          <w:sz w:val="24"/>
+        </w:rPr>
+      </w:pPr>
+      <w:r>
+        <w:rPr>
+          <w:rFonts w:ascii="Times New Roman" w:hAnsi="Times New Roman" w:cs="Times New Roman"/>
+          <w:b/>
+          <w:sz w:val="24"/>
+        </w:rPr>
+        <w:t xml:space="preserve">Scores File: </w:t>
+      </w:r>
+      <w:r>
+        <w:rPr>
+          <w:rFonts w:ascii="Times New Roman" w:hAnsi="Times New Roman" w:cs="Times New Roman"/>
+          <w:sz w:val="24"/>
+        </w:rPr>
+        <w:t xml:space="preserve">Must have the same number of lines as both source and target files, and must contain one quality score per line. The quality scores can be inferred from TER </w:t>
+      </w:r>
+      <w:r>
+        <w:rPr>
+          <w:rFonts w:ascii="Times New Roman" w:hAnsi="Times New Roman" w:cs="Times New Roman"/>
+          <w:sz w:val="24"/>
+        </w:rPr>
+        <w:lastRenderedPageBreak/>
+        <w:t xml:space="preserve">scores between </w:t>
+      </w:r>
+      <w:r>
+        <w:rPr>
+          <w:rFonts w:ascii="Times New Roman" w:hAnsi="Times New Roman" w:cs="Times New Roman"/>
+          <w:sz w:val="24"/>
+        </w:rPr>
+        <w:t>the sentences in the source and target files</w:t>
+      </w:r>
+      <w:r>
+        <w:rPr>
+          <w:rFonts w:ascii="Times New Roman" w:hAnsi="Times New Roman" w:cs="Times New Roman"/>
+          <w:sz w:val="24"/>
+        </w:rPr>
+        <w:t>. To learn more on how to do so, please refer to Chapter xxx.</w:t>
+      </w:r>
+    </w:p>
+    <w:p>
+      <w:pPr>
+        <w:jc w:val="both"/>
+        <w:rPr>
+          <w:rFonts w:ascii="Times New Roman" w:hAnsi="Times New Roman" w:cs="Times New Roman"/>
+          <w:b/>
+          <w:sz w:val="24"/>
+        </w:rPr>
+      </w:pPr>
+    </w:p>
+    <w:p>
+      <w:pPr>
+        <w:jc w:val="both"/>
+        <w:rPr>
+          <w:rFonts w:ascii="Times New Roman" w:hAnsi="Times New Roman" w:cs="Times New Roman"/>
+          <w:b/>
+          <w:sz w:val="24"/>
+        </w:rPr>
+      </w:pPr>
+      <w:r>
+        <w:rPr>
+          <w:rFonts w:ascii="Times New Roman" w:hAnsi="Times New Roman" w:cs="Times New Roman"/>
+          <w:b/>
+          <w:sz w:val="24"/>
+        </w:rPr>
+        <w:t>4.1.2. Learning Options</w:t>
+      </w:r>
+    </w:p>
+    <w:p>
+      <w:pPr>
+        <w:jc w:val="both"/>
+        <w:rPr>
+          <w:rFonts w:ascii="Times New Roman" w:hAnsi="Times New Roman" w:cs="Times New Roman"/>
+          <w:sz w:val="24"/>
+        </w:rPr>
+      </w:pPr>
+      <w:r>
+        <w:rPr>
+          <w:rFonts w:ascii="Times New Roman" w:hAnsi="Times New Roman" w:cs="Times New Roman"/>
+          <w:sz w:val="24"/>
+        </w:rPr>
+        <w:tab/>
+        <w:t xml:space="preserve">Using </w:t>
+      </w:r>
+      <w:proofErr w:type="spellStart"/>
+      <w:r>
+        <w:rPr>
+          <w:rFonts w:ascii="Times New Roman" w:hAnsi="Times New Roman" w:cs="Times New Roman"/>
+          <w:sz w:val="24"/>
+        </w:rPr>
+        <w:t>GetQualityModel</w:t>
+      </w:r>
+      <w:proofErr w:type="spellEnd"/>
+      <w:r>
+        <w:rPr>
+          <w:rFonts w:ascii="Times New Roman" w:hAnsi="Times New Roman" w:cs="Times New Roman"/>
+          <w:sz w:val="24"/>
+        </w:rPr>
+        <w:t>, the user can train a model in two distinct ways: with, or without cross-validation.</w:t>
+      </w:r>
+      <w:r>
+        <w:rPr>
+          <w:rFonts w:ascii="Times New Roman" w:hAnsi="Times New Roman" w:cs="Times New Roman"/>
+          <w:sz w:val="24"/>
+        </w:rPr>
+        <w:t xml:space="preserve"> For both configurations, the user must provide a valid value to the “-kernel” parameter. The valid kernels supported are:</w:t>
+      </w:r>
+    </w:p>
+    <w:p>
+      <w:pPr>
+        <w:pStyle w:val="PargrafodaLista"/>
+        <w:numPr>
+          <w:ilvl w:val="0"/>
+          <w:numId w:val="4"/>
+        </w:numPr>
+        <w:jc w:val="both"/>
+        <w:rPr>
+          <w:rFonts w:ascii="Times New Roman" w:hAnsi="Times New Roman" w:cs="Times New Roman"/>
+          <w:sz w:val="24"/>
+        </w:rPr>
+      </w:pPr>
+      <w:r>
+        <w:rPr>
+          <w:rFonts w:ascii="Times New Roman" w:hAnsi="Times New Roman" w:cs="Times New Roman"/>
+          <w:sz w:val="24"/>
+        </w:rPr>
+        <w:t>linear</w:t>
+      </w:r>
+    </w:p>
+    <w:p>
+      <w:pPr>
+        <w:pStyle w:val="PargrafodaLista"/>
+        <w:numPr>
+          <w:ilvl w:val="0"/>
+          <w:numId w:val="4"/>
+        </w:numPr>
+        <w:jc w:val="both"/>
+        <w:rPr>
+          <w:rFonts w:ascii="Times New Roman" w:hAnsi="Times New Roman" w:cs="Times New Roman"/>
+          <w:sz w:val="24"/>
+        </w:rPr>
+      </w:pPr>
+      <w:proofErr w:type="spellStart"/>
+      <w:r>
+        <w:rPr>
+          <w:rFonts w:ascii="Times New Roman" w:hAnsi="Times New Roman" w:cs="Times New Roman"/>
+          <w:sz w:val="24"/>
+        </w:rPr>
+        <w:t>rbf</w:t>
+      </w:r>
+      <w:proofErr w:type="spellEnd"/>
+    </w:p>
+    <w:p>
+      <w:pPr>
+        <w:pStyle w:val="PargrafodaLista"/>
+        <w:numPr>
+          <w:ilvl w:val="0"/>
+          <w:numId w:val="4"/>
+        </w:numPr>
+        <w:jc w:val="both"/>
+        <w:rPr>
+          <w:rFonts w:ascii="Times New Roman" w:hAnsi="Times New Roman" w:cs="Times New Roman"/>
+          <w:sz w:val="24"/>
+        </w:rPr>
+      </w:pPr>
+      <w:r>
+        <w:rPr>
+          <w:rFonts w:ascii="Times New Roman" w:hAnsi="Times New Roman" w:cs="Times New Roman"/>
+          <w:sz w:val="24"/>
+        </w:rPr>
+        <w:t>poly</w:t>
+      </w:r>
+    </w:p>
+    <w:p>
+      <w:pPr>
+        <w:pStyle w:val="PargrafodaLista"/>
+        <w:numPr>
+          <w:ilvl w:val="0"/>
+          <w:numId w:val="4"/>
+        </w:numPr>
+        <w:jc w:val="both"/>
+        <w:rPr>
+          <w:rFonts w:ascii="Times New Roman" w:hAnsi="Times New Roman" w:cs="Times New Roman"/>
+          <w:sz w:val="24"/>
+        </w:rPr>
+      </w:pPr>
+      <w:r>
+        <w:rPr>
+          <w:rFonts w:ascii="Times New Roman" w:hAnsi="Times New Roman" w:cs="Times New Roman"/>
+          <w:sz w:val="24"/>
+        </w:rPr>
+        <w:t>sigmoid</w:t>
+      </w:r>
+    </w:p>
+    <w:p>
+      <w:pPr>
+        <w:jc w:val="both"/>
+        <w:rPr>
+          <w:rFonts w:ascii="Times New Roman" w:hAnsi="Times New Roman" w:cs="Times New Roman"/>
+          <w:sz w:val="24"/>
+        </w:rPr>
+      </w:pPr>
+      <w:r>
+        <w:rPr>
+          <w:rFonts w:ascii="Times New Roman" w:hAnsi="Times New Roman" w:cs="Times New Roman"/>
+          <w:sz w:val="24"/>
+        </w:rPr>
+        <w:tab/>
+      </w:r>
+      <w:r>
+        <w:rPr>
+          <w:rFonts w:ascii="Times New Roman" w:hAnsi="Times New Roman" w:cs="Times New Roman"/>
+          <w:sz w:val="24"/>
+        </w:rPr>
+        <w:t>To train a model with cross-validation, the user must provide a value greater than 0 to the “-folds” parameter</w:t>
+      </w:r>
+      <w:r>
+        <w:rPr>
+          <w:rFonts w:ascii="Times New Roman" w:hAnsi="Times New Roman" w:cs="Times New Roman"/>
+          <w:sz w:val="24"/>
+        </w:rPr>
+        <w:t xml:space="preserve">. The user can then ignore the </w:t>
+      </w:r>
+      <w:r>
+        <w:rPr>
+          <w:rFonts w:ascii="Times New Roman" w:hAnsi="Times New Roman" w:cs="Times New Roman"/>
+          <w:sz w:val="24"/>
+        </w:rPr>
+        <w:t>“-C”, “-gamma” and “-epsilon” parameters</w:t>
+      </w:r>
+      <w:r>
+        <w:rPr>
+          <w:rFonts w:ascii="Times New Roman" w:hAnsi="Times New Roman" w:cs="Times New Roman"/>
+          <w:sz w:val="24"/>
+        </w:rPr>
+        <w:t>.</w:t>
+      </w:r>
+    </w:p>
+    <w:p>
+      <w:pPr>
+        <w:jc w:val="both"/>
+        <w:rPr>
+          <w:rFonts w:ascii="Times New Roman" w:hAnsi="Times New Roman" w:cs="Times New Roman"/>
+          <w:sz w:val="24"/>
+        </w:rPr>
+      </w:pPr>
+      <w:r>
+        <w:rPr>
+          <w:rFonts w:ascii="Times New Roman" w:hAnsi="Times New Roman" w:cs="Times New Roman"/>
+          <w:sz w:val="24"/>
+        </w:rPr>
+        <w:tab/>
+        <w:t>To train a model without cross-validation, the user must assign 0 to the “-folds” parameter, and provide</w:t>
+      </w:r>
+      <w:r>
+        <w:rPr>
+          <w:rFonts w:ascii="Times New Roman" w:hAnsi="Times New Roman" w:cs="Times New Roman"/>
+          <w:sz w:val="24"/>
+        </w:rPr>
+        <w:t xml:space="preserve"> valid floating-point values for the “-C”, “-gamma” and “-epsilon” parameters</w:t>
+      </w:r>
+      <w:r>
+        <w:rPr>
+          <w:rFonts w:ascii="Times New Roman" w:hAnsi="Times New Roman" w:cs="Times New Roman"/>
+          <w:sz w:val="24"/>
+        </w:rPr>
+        <w:t>.</w:t>
+      </w:r>
     </w:p>
     <w:p>
       <w:pPr>
@@ -1074,6 +2551,409 @@
         <w:jc w:val="both"/>
         <w:rPr>
           <w:rFonts w:ascii="Times New Roman" w:hAnsi="Times New Roman" w:cs="Times New Roman"/>
+          <w:sz w:val="24"/>
+        </w:rPr>
+      </w:pPr>
+      <w:r>
+        <w:rPr>
+          <w:rFonts w:ascii="Times New Roman" w:hAnsi="Times New Roman" w:cs="Times New Roman"/>
+          <w:sz w:val="24"/>
+        </w:rPr>
+        <w:tab/>
+      </w:r>
+      <w:r>
+        <w:rPr>
+          <w:rFonts w:ascii="Times New Roman" w:hAnsi="Times New Roman" w:cs="Times New Roman"/>
+          <w:sz w:val="24"/>
+        </w:rPr>
+        <w:t xml:space="preserve">The </w:t>
+      </w:r>
+      <w:proofErr w:type="spellStart"/>
+      <w:r>
+        <w:rPr>
+          <w:rFonts w:ascii="Times New Roman" w:hAnsi="Times New Roman" w:cs="Times New Roman"/>
+          <w:sz w:val="24"/>
+        </w:rPr>
+        <w:t>EstimateQuality</w:t>
+      </w:r>
+      <w:proofErr w:type="spellEnd"/>
+      <w:r>
+        <w:rPr>
+          <w:rFonts w:ascii="Times New Roman" w:hAnsi="Times New Roman" w:cs="Times New Roman"/>
+          <w:sz w:val="24"/>
+        </w:rPr>
+        <w:t xml:space="preserve"> </w:t>
+      </w:r>
+      <w:r>
+        <w:rPr>
+          <w:rFonts w:ascii="Times New Roman" w:hAnsi="Times New Roman" w:cs="Times New Roman"/>
+          <w:sz w:val="24"/>
+        </w:rPr>
+        <w:t xml:space="preserve">class </w:t>
+      </w:r>
+      <w:r>
+        <w:rPr>
+          <w:rFonts w:ascii="Times New Roman" w:hAnsi="Times New Roman" w:cs="Times New Roman"/>
+          <w:sz w:val="24"/>
+        </w:rPr>
+        <w:t xml:space="preserve">takes as input </w:t>
+      </w:r>
+      <w:r>
+        <w:rPr>
+          <w:rFonts w:ascii="Times New Roman" w:hAnsi="Times New Roman" w:cs="Times New Roman"/>
+          <w:sz w:val="24"/>
+        </w:rPr>
+        <w:t xml:space="preserve">a quality estimation model along with </w:t>
+      </w:r>
+      <w:r>
+        <w:rPr>
+          <w:rFonts w:ascii="Times New Roman" w:hAnsi="Times New Roman" w:cs="Times New Roman"/>
+          <w:sz w:val="24"/>
+        </w:rPr>
+        <w:t xml:space="preserve">several documents and resources, and produces as output </w:t>
+      </w:r>
+      <w:r>
+        <w:rPr>
+          <w:rFonts w:ascii="Times New Roman" w:hAnsi="Times New Roman" w:cs="Times New Roman"/>
+          <w:sz w:val="24"/>
+        </w:rPr>
+        <w:t>quality estimates for the</w:t>
+      </w:r>
+      <w:r>
+        <w:rPr>
+          <w:rFonts w:ascii="Times New Roman" w:hAnsi="Times New Roman" w:cs="Times New Roman"/>
+          <w:sz w:val="24"/>
+        </w:rPr>
+        <w:t xml:space="preserve"> input translations provided</w:t>
+      </w:r>
+      <w:r>
+        <w:rPr>
+          <w:rFonts w:ascii="Times New Roman" w:hAnsi="Times New Roman" w:cs="Times New Roman"/>
+          <w:sz w:val="24"/>
+        </w:rPr>
+        <w:t>. By running the command line below, one can learn more about the parameters required:</w:t>
+      </w:r>
+    </w:p>
+    <w:p>
+      <w:pPr>
+        <w:jc w:val="center"/>
+        <w:rPr>
+          <w:rFonts w:ascii="Times New Roman" w:hAnsi="Times New Roman" w:cs="Times New Roman"/>
+          <w:b/>
+          <w:sz w:val="24"/>
+        </w:rPr>
+      </w:pPr>
+      <w:proofErr w:type="gramStart"/>
+      <w:r>
+        <w:rPr>
+          <w:rFonts w:ascii="Times New Roman" w:hAnsi="Times New Roman" w:cs="Times New Roman"/>
+          <w:b/>
+          <w:sz w:val="24"/>
+        </w:rPr>
+        <w:t>java</w:t>
+      </w:r>
+      <w:proofErr w:type="gramEnd"/>
+      <w:r>
+        <w:rPr>
+          <w:rFonts w:ascii="Times New Roman" w:hAnsi="Times New Roman" w:cs="Times New Roman"/>
+          <w:b/>
+          <w:sz w:val="24"/>
+        </w:rPr>
+        <w:t xml:space="preserve"> -</w:t>
+      </w:r>
+      <w:proofErr w:type="spellStart"/>
+      <w:r>
+        <w:rPr>
+          <w:rFonts w:ascii="Times New Roman" w:hAnsi="Times New Roman" w:cs="Times New Roman"/>
+          <w:b/>
+          <w:sz w:val="24"/>
+        </w:rPr>
+        <w:t>cp</w:t>
+      </w:r>
+      <w:proofErr w:type="spellEnd"/>
+      <w:r>
+        <w:rPr>
+          <w:rFonts w:ascii="Times New Roman" w:hAnsi="Times New Roman" w:cs="Times New Roman"/>
+          <w:b/>
+          <w:sz w:val="24"/>
+        </w:rPr>
+        <w:t xml:space="preserve"> IconicQualityEstimator.jar main.</w:t>
+      </w:r>
+      <w:r>
+        <w:rPr>
+          <w:rFonts w:ascii="Times New Roman" w:hAnsi="Times New Roman" w:cs="Times New Roman"/>
+          <w:b/>
+          <w:sz w:val="24"/>
+        </w:rPr>
+        <w:t xml:space="preserve"> </w:t>
+      </w:r>
+      <w:proofErr w:type="spellStart"/>
+      <w:r>
+        <w:rPr>
+          <w:rFonts w:ascii="Times New Roman" w:hAnsi="Times New Roman" w:cs="Times New Roman"/>
+          <w:b/>
+          <w:sz w:val="24"/>
+        </w:rPr>
+        <w:t>EstimateQuality</w:t>
+      </w:r>
+      <w:proofErr w:type="spellEnd"/>
+      <w:r>
+        <w:rPr>
+          <w:rFonts w:ascii="Times New Roman" w:hAnsi="Times New Roman" w:cs="Times New Roman"/>
+          <w:b/>
+          <w:sz w:val="24"/>
+        </w:rPr>
+        <w:t xml:space="preserve"> </w:t>
+      </w:r>
+      <w:r>
+        <w:rPr>
+          <w:rFonts w:ascii="Times New Roman" w:hAnsi="Times New Roman" w:cs="Times New Roman"/>
+          <w:b/>
+          <w:sz w:val="24"/>
+        </w:rPr>
+        <w:t>-help</w:t>
+      </w:r>
+    </w:p>
+    <w:p>
+      <w:pPr>
+        <w:jc w:val="both"/>
+        <w:rPr>
+          <w:rFonts w:ascii="Times New Roman" w:hAnsi="Times New Roman" w:cs="Times New Roman"/>
+          <w:sz w:val="24"/>
+        </w:rPr>
+      </w:pPr>
+      <w:r>
+        <w:rPr>
+          <w:rFonts w:ascii="Times New Roman" w:hAnsi="Times New Roman" w:cs="Times New Roman"/>
+          <w:sz w:val="24"/>
+        </w:rPr>
+        <w:tab/>
+        <w:t xml:space="preserve">If ran correctly, the instructions illustrated in Figure </w:t>
+      </w:r>
+      <w:r>
+        <w:rPr>
+          <w:rFonts w:ascii="Times New Roman" w:hAnsi="Times New Roman" w:cs="Times New Roman"/>
+          <w:sz w:val="24"/>
+        </w:rPr>
+        <w:t>3</w:t>
+      </w:r>
+      <w:r>
+        <w:rPr>
+          <w:rFonts w:ascii="Times New Roman" w:hAnsi="Times New Roman" w:cs="Times New Roman"/>
+          <w:sz w:val="24"/>
+        </w:rPr>
+        <w:t xml:space="preserve"> will be presented.</w:t>
+      </w:r>
+    </w:p>
+    <w:p>
+      <w:pPr>
+        <w:jc w:val="center"/>
+        <w:rPr>
+          <w:rFonts w:ascii="Times New Roman" w:hAnsi="Times New Roman" w:cs="Times New Roman"/>
+          <w:b/>
+          <w:sz w:val="24"/>
+        </w:rPr>
+      </w:pPr>
+      <w:r>
+        <w:rPr>
+          <w:rFonts w:ascii="Times New Roman" w:hAnsi="Times New Roman" w:cs="Times New Roman"/>
+          <w:b/>
+          <w:noProof/>
+          <w:sz w:val="24"/>
+          <w:lang w:eastAsia="en-GB"/>
+        </w:rPr>
+        <w:lastRenderedPageBreak/>
+        <w:drawing>
+          <wp:inline distT="0" distB="0" distL="0" distR="0">
+            <wp:extent cx="4829175" cy="3200400"/>
+            <wp:effectExtent l="0" t="0" r="9525" b="0"/>
+            <wp:docPr id="6" name="Imagem 6" descr="C:\GHPaetzold\OneDrive\Ciencia da Computacao\Doutorado\Internship Iconic\iconic-internship\java\Manual\estimatequality_help.png"/>
+            <wp:cNvGraphicFramePr>
+              <a:graphicFrameLocks xmlns:a="http://schemas.openxmlformats.org/drawingml/2006/main" noChangeAspect="1"/>
+            </wp:cNvGraphicFramePr>
+            <a:graphic xmlns:a="http://schemas.openxmlformats.org/drawingml/2006/main">
+              <a:graphicData uri="http://schemas.openxmlformats.org/drawingml/2006/picture">
+                <pic:pic xmlns:pic="http://schemas.openxmlformats.org/drawingml/2006/picture">
+                  <pic:nvPicPr>
+                    <pic:cNvPr id="0" name="Picture 12" descr="C:\GHPaetzold\OneDrive\Ciencia da Computacao\Doutorado\Internship Iconic\iconic-internship\java\Manual\estimatequality_help.png"/>
+                    <pic:cNvPicPr>
+                      <a:picLocks noChangeAspect="1" noChangeArrowheads="1"/>
+                    </pic:cNvPicPr>
+                  </pic:nvPicPr>
+                  <pic:blipFill>
+                    <a:blip r:embed="rId12">
+                      <a:extLst>
+                        <a:ext uri="{28A0092B-C50C-407E-A947-70E740481C1C}">
+                          <a14:useLocalDpi xmlns:a14="http://schemas.microsoft.com/office/drawing/2010/main" val="0"/>
+                        </a:ext>
+                      </a:extLst>
+                    </a:blip>
+                    <a:srcRect/>
+                    <a:stretch>
+                      <a:fillRect/>
+                    </a:stretch>
+                  </pic:blipFill>
+                  <pic:spPr bwMode="auto">
+                    <a:xfrm>
+                      <a:off x="0" y="0"/>
+                      <a:ext cx="4829175" cy="3200400"/>
+                    </a:xfrm>
+                    <a:prstGeom prst="rect">
+                      <a:avLst/>
+                    </a:prstGeom>
+                    <a:noFill/>
+                    <a:ln>
+                      <a:noFill/>
+                    </a:ln>
+                  </pic:spPr>
+                </pic:pic>
+              </a:graphicData>
+            </a:graphic>
+          </wp:inline>
+        </w:drawing>
+      </w:r>
+    </w:p>
+    <w:p>
+      <w:pPr>
+        <w:jc w:val="center"/>
+        <w:rPr>
+          <w:rFonts w:ascii="Times New Roman" w:hAnsi="Times New Roman" w:cs="Times New Roman"/>
+          <w:sz w:val="24"/>
+        </w:rPr>
+      </w:pPr>
+      <w:r>
+        <w:rPr>
+          <w:rFonts w:ascii="Times New Roman" w:hAnsi="Times New Roman" w:cs="Times New Roman"/>
+          <w:b/>
+          <w:sz w:val="24"/>
+        </w:rPr>
+        <w:t xml:space="preserve">Figure </w:t>
+      </w:r>
+      <w:r>
+        <w:rPr>
+          <w:rFonts w:ascii="Times New Roman" w:hAnsi="Times New Roman" w:cs="Times New Roman"/>
+          <w:b/>
+          <w:sz w:val="24"/>
+        </w:rPr>
+        <w:t>3</w:t>
+      </w:r>
+      <w:r>
+        <w:rPr>
+          <w:rFonts w:ascii="Times New Roman" w:hAnsi="Times New Roman" w:cs="Times New Roman"/>
+          <w:b/>
+          <w:sz w:val="24"/>
+        </w:rPr>
+        <w:t xml:space="preserve"> </w:t>
+      </w:r>
+      <w:r>
+        <w:rPr>
+          <w:rFonts w:ascii="Times New Roman" w:hAnsi="Times New Roman" w:cs="Times New Roman"/>
+          <w:sz w:val="24"/>
+        </w:rPr>
+        <w:t>–</w:t>
+      </w:r>
+      <w:r>
+        <w:rPr>
+          <w:rFonts w:ascii="Times New Roman" w:hAnsi="Times New Roman" w:cs="Times New Roman"/>
+          <w:sz w:val="24"/>
+        </w:rPr>
+        <w:t xml:space="preserve"> Input parameters for the </w:t>
+      </w:r>
+      <w:proofErr w:type="spellStart"/>
+      <w:r>
+        <w:rPr>
+          <w:rFonts w:ascii="Times New Roman" w:hAnsi="Times New Roman" w:cs="Times New Roman"/>
+          <w:sz w:val="24"/>
+        </w:rPr>
+        <w:t>EstimateQuality</w:t>
+      </w:r>
+      <w:proofErr w:type="spellEnd"/>
+      <w:r>
+        <w:rPr>
+          <w:rFonts w:ascii="Times New Roman" w:hAnsi="Times New Roman" w:cs="Times New Roman"/>
+          <w:sz w:val="24"/>
+        </w:rPr>
+        <w:t xml:space="preserve"> class</w:t>
+      </w:r>
+    </w:p>
+    <w:p>
+      <w:pPr>
+        <w:jc w:val="both"/>
+        <w:rPr>
+          <w:rFonts w:ascii="Times New Roman" w:hAnsi="Times New Roman" w:cs="Times New Roman"/>
+          <w:sz w:val="24"/>
+        </w:rPr>
+      </w:pPr>
+      <w:r>
+        <w:rPr>
+          <w:rFonts w:ascii="Times New Roman" w:hAnsi="Times New Roman" w:cs="Times New Roman"/>
+          <w:b/>
+          <w:sz w:val="24"/>
+        </w:rPr>
+        <w:tab/>
+      </w:r>
+      <w:r>
+        <w:rPr>
+          <w:rFonts w:ascii="Times New Roman" w:hAnsi="Times New Roman" w:cs="Times New Roman"/>
+          <w:sz w:val="24"/>
+        </w:rPr>
+        <w:t xml:space="preserve">As output, the class will produce a file with quality estimates in the path provided for the “-output” parameter. The file </w:t>
+      </w:r>
+      <w:r>
+        <w:rPr>
+          <w:rFonts w:ascii="Times New Roman" w:hAnsi="Times New Roman" w:cs="Times New Roman"/>
+          <w:sz w:val="24"/>
+        </w:rPr>
+        <w:t>will have the same amount of lines as both source and target input files</w:t>
+      </w:r>
+      <w:r>
+        <w:rPr>
+          <w:rFonts w:ascii="Times New Roman" w:hAnsi="Times New Roman" w:cs="Times New Roman"/>
+          <w:sz w:val="24"/>
+        </w:rPr>
+        <w:t>, and</w:t>
+      </w:r>
+      <w:r>
+        <w:rPr>
+          <w:rFonts w:ascii="Times New Roman" w:hAnsi="Times New Roman" w:cs="Times New Roman"/>
+          <w:sz w:val="24"/>
+        </w:rPr>
+        <w:t xml:space="preserve"> </w:t>
+      </w:r>
+      <w:r>
+        <w:rPr>
+          <w:rFonts w:ascii="Times New Roman" w:hAnsi="Times New Roman" w:cs="Times New Roman"/>
+          <w:sz w:val="24"/>
+        </w:rPr>
+        <w:t>will contain one quality estimate per line</w:t>
+      </w:r>
+      <w:r>
+        <w:rPr>
+          <w:rFonts w:ascii="Times New Roman" w:hAnsi="Times New Roman" w:cs="Times New Roman"/>
+          <w:sz w:val="24"/>
+        </w:rPr>
+        <w:t>.</w:t>
+      </w:r>
+      <w:r>
+        <w:rPr>
+          <w:rFonts w:ascii="Times New Roman" w:hAnsi="Times New Roman" w:cs="Times New Roman"/>
+          <w:sz w:val="24"/>
+        </w:rPr>
+        <w:t xml:space="preserve"> </w:t>
+      </w:r>
+      <w:r>
+        <w:rPr>
+          <w:rFonts w:ascii="Times New Roman" w:hAnsi="Times New Roman" w:cs="Times New Roman"/>
+          <w:sz w:val="24"/>
+        </w:rPr>
+        <w:t>The format of all files required by the parameters is the same described in Section 4.1.1.</w:t>
+      </w:r>
+    </w:p>
+    <w:p>
+      <w:pPr>
+        <w:jc w:val="both"/>
+        <w:rPr>
+          <w:rFonts w:ascii="Times New Roman" w:hAnsi="Times New Roman" w:cs="Times New Roman"/>
           <w:b/>
           <w:sz w:val="24"/>
         </w:rPr>
@@ -1103,6 +2983,103 @@
           <w:sz w:val="28"/>
         </w:rPr>
         <w:t>Documentation</w:t>
+      </w:r>
+    </w:p>
+    <w:p>
+      <w:pPr>
+        <w:jc w:val="both"/>
+        <w:rPr>
+          <w:rFonts w:ascii="Times New Roman" w:hAnsi="Times New Roman" w:cs="Times New Roman"/>
+          <w:sz w:val="24"/>
+        </w:rPr>
+      </w:pPr>
+      <w:r>
+        <w:rPr>
+          <w:rFonts w:ascii="Times New Roman" w:hAnsi="Times New Roman" w:cs="Times New Roman"/>
+          <w:b/>
+          <w:sz w:val="28"/>
+        </w:rPr>
+        <w:tab/>
+      </w:r>
+      <w:r>
+        <w:rPr>
+          <w:rFonts w:ascii="Times New Roman" w:hAnsi="Times New Roman" w:cs="Times New Roman"/>
+          <w:sz w:val="24"/>
+        </w:rPr>
+        <w:t>The Iconic Quality Estimator also has a complete Javadoc documentation of every class included in the tool. The documentation is present in the “</w:t>
+      </w:r>
+      <w:proofErr w:type="spellStart"/>
+      <w:r>
+        <w:rPr>
+          <w:rFonts w:ascii="Times New Roman" w:hAnsi="Times New Roman" w:cs="Times New Roman"/>
+          <w:sz w:val="24"/>
+        </w:rPr>
+        <w:t>javadoc</w:t>
+      </w:r>
+      <w:proofErr w:type="spellEnd"/>
+      <w:r>
+        <w:rPr>
+          <w:rFonts w:ascii="Times New Roman" w:hAnsi="Times New Roman" w:cs="Times New Roman"/>
+          <w:sz w:val="24"/>
+        </w:rPr>
+        <w:t>”</w:t>
+      </w:r>
+      <w:r>
+        <w:rPr>
+          <w:rFonts w:ascii="Times New Roman" w:hAnsi="Times New Roman" w:cs="Times New Roman"/>
+          <w:sz w:val="24"/>
+        </w:rPr>
+        <w:t xml:space="preserve"> folder of the tool’s NetBeans project.</w:t>
+      </w:r>
+    </w:p>
+    <w:p>
+      <w:pPr>
+        <w:jc w:val="both"/>
+        <w:rPr>
+          <w:rFonts w:ascii="Times New Roman" w:hAnsi="Times New Roman" w:cs="Times New Roman"/>
+          <w:sz w:val="24"/>
+        </w:rPr>
+      </w:pPr>
+    </w:p>
+    <w:p>
+      <w:pPr>
+        <w:jc w:val="both"/>
+        <w:rPr>
+          <w:rFonts w:ascii="Times New Roman" w:hAnsi="Times New Roman" w:cs="Times New Roman"/>
+          <w:b/>
+          <w:sz w:val="28"/>
+        </w:rPr>
+      </w:pPr>
+      <w:r>
+        <w:rPr>
+          <w:rFonts w:ascii="Times New Roman" w:hAnsi="Times New Roman" w:cs="Times New Roman"/>
+          <w:b/>
+          <w:sz w:val="28"/>
+        </w:rPr>
+        <w:t>6. Iconic Quality Estimates</w:t>
+      </w:r>
+    </w:p>
+    <w:p>
+      <w:pPr>
+        <w:jc w:val="both"/>
+        <w:rPr>
+          <w:rFonts w:ascii="Times New Roman" w:hAnsi="Times New Roman" w:cs="Times New Roman"/>
+          <w:sz w:val="24"/>
+        </w:rPr>
+      </w:pPr>
+      <w:r>
+        <w:rPr>
+          <w:rFonts w:ascii="Times New Roman" w:hAnsi="Times New Roman" w:cs="Times New Roman"/>
+          <w:sz w:val="28"/>
+        </w:rPr>
+        <w:tab/>
+      </w:r>
+      <w:r>
+        <w:rPr>
+          <w:rFonts w:ascii="Times New Roman" w:hAnsi="Times New Roman" w:cs="Times New Roman"/>
+          <w:sz w:val="24"/>
+        </w:rPr>
+        <w:t>For this project, we have</w:t>
       </w:r>
       <w:bookmarkStart w:id="0" w:name="_GoBack"/>
       <w:bookmarkEnd w:id="0"/>
@@ -1302,6 +3279,119 @@
     </w:lvl>
   </w:abstractNum>
   <w:abstractNum w:abstractNumId="2">
+    <w:nsid w:val="559F0F86"/>
+    <w:multiLevelType w:val="hybridMultilevel"/>
+    <w:tmpl w:val="381CF006"/>
+    <w:lvl w:ilvl="0" w:tplc="08090001">
+      <w:start w:val="1"/>
+      <w:numFmt w:val="bullet"/>
+      <w:lvlText w:val=""/>
+      <w:lvlJc w:val="left"/>
+      <w:pPr>
+        <w:ind w:left="720" w:hanging="360"/>
+      </w:pPr>
+      <w:rPr>
+        <w:rFonts w:ascii="Symbol" w:hAnsi="Symbol" w:hint="default"/>
+      </w:rPr>
+    </w:lvl>
+    <w:lvl w:ilvl="1" w:tplc="08090003">
+      <w:start w:val="1"/>
+      <w:numFmt w:val="bullet"/>
+      <w:lvlText w:val="o"/>
+      <w:lvlJc w:val="left"/>
+      <w:pPr>
+        <w:ind w:left="1440" w:hanging="360"/>
+      </w:pPr>
+      <w:rPr>
+        <w:rFonts w:ascii="Courier New" w:hAnsi="Courier New" w:cs="Courier New" w:hint="default"/>
+      </w:rPr>
+    </w:lvl>
+    <w:lvl w:ilvl="2" w:tplc="08090005" w:tentative="1">
+      <w:start w:val="1"/>
+      <w:numFmt w:val="bullet"/>
+      <w:lvlText w:val=""/>
+      <w:lvlJc w:val="left"/>
+      <w:pPr>
+        <w:ind w:left="2160" w:hanging="360"/>
+      </w:pPr>
+      <w:rPr>
+        <w:rFonts w:ascii="Wingdings" w:hAnsi="Wingdings" w:hint="default"/>
+      </w:rPr>
+    </w:lvl>
+    <w:lvl w:ilvl="3" w:tplc="08090001" w:tentative="1">
+      <w:start w:val="1"/>
+      <w:numFmt w:val="bullet"/>
+      <w:lvlText w:val=""/>
+      <w:lvlJc w:val="left"/>
+      <w:pPr>
+        <w:ind w:left="2880" w:hanging="360"/>
+      </w:pPr>
+      <w:rPr>
+        <w:rFonts w:ascii="Symbol" w:hAnsi="Symbol" w:hint="default"/>
+      </w:rPr>
+    </w:lvl>
+    <w:lvl w:ilvl="4" w:tplc="08090003" w:tentative="1">
+      <w:start w:val="1"/>
+      <w:numFmt w:val="bullet"/>
+      <w:lvlText w:val="o"/>
+      <w:lvlJc w:val="left"/>
+      <w:pPr>
+        <w:ind w:left="3600" w:hanging="360"/>
+      </w:pPr>
+      <w:rPr>
+        <w:rFonts w:ascii="Courier New" w:hAnsi="Courier New" w:cs="Courier New" w:hint="default"/>
+      </w:rPr>
+    </w:lvl>
+    <w:lvl w:ilvl="5" w:tplc="08090005" w:tentative="1">
+      <w:start w:val="1"/>
+      <w:numFmt w:val="bullet"/>
+      <w:lvlText w:val=""/>
+      <w:lvlJc w:val="left"/>
+      <w:pPr>
+        <w:ind w:left="4320" w:hanging="360"/>
+      </w:pPr>
+      <w:rPr>
+        <w:rFonts w:ascii="Wingdings" w:hAnsi="Wingdings" w:hint="default"/>
+      </w:rPr>
+    </w:lvl>
+    <w:lvl w:ilvl="6" w:tplc="08090001" w:tentative="1">
+      <w:start w:val="1"/>
+      <w:numFmt w:val="bullet"/>
+      <w:lvlText w:val=""/>
+      <w:lvlJc w:val="left"/>
+      <w:pPr>
+        <w:ind w:left="5040" w:hanging="360"/>
+      </w:pPr>
+      <w:rPr>
+        <w:rFonts w:ascii="Symbol" w:hAnsi="Symbol" w:hint="default"/>
+      </w:rPr>
+    </w:lvl>
+    <w:lvl w:ilvl="7" w:tplc="08090003" w:tentative="1">
+      <w:start w:val="1"/>
+      <w:numFmt w:val="bullet"/>
+      <w:lvlText w:val="o"/>
+      <w:lvlJc w:val="left"/>
+      <w:pPr>
+        <w:ind w:left="5760" w:hanging="360"/>
+      </w:pPr>
+      <w:rPr>
+        <w:rFonts w:ascii="Courier New" w:hAnsi="Courier New" w:cs="Courier New" w:hint="default"/>
+      </w:rPr>
+    </w:lvl>
+    <w:lvl w:ilvl="8" w:tplc="08090005" w:tentative="1">
+      <w:start w:val="1"/>
+      <w:numFmt w:val="bullet"/>
+      <w:lvlText w:val=""/>
+      <w:lvlJc w:val="left"/>
+      <w:pPr>
+        <w:ind w:left="6480" w:hanging="360"/>
+      </w:pPr>
+      <w:rPr>
+        <w:rFonts w:ascii="Wingdings" w:hAnsi="Wingdings" w:hint="default"/>
+      </w:rPr>
+    </w:lvl>
+  </w:abstractNum>
+  <w:abstractNum w:abstractNumId="3">
     <w:nsid w:val="75A207EC"/>
     <w:multiLevelType w:val="hybridMultilevel"/>
     <w:tmpl w:val="EEE68426"/>
@@ -1391,13 +3481,16 @@
     </w:lvl>
   </w:abstractNum>
   <w:num w:numId="1">
-    <w:abstractNumId w:val="2"/>
+    <w:abstractNumId w:val="3"/>
   </w:num>
   <w:num w:numId="2">
     <w:abstractNumId w:val="1"/>
   </w:num>
   <w:num w:numId="3">
     <w:abstractNumId w:val="0"/>
+  </w:num>
+  <w:num w:numId="4">
+    <w:abstractNumId w:val="2"/>
   </w:num>
 </w:numbering>
 </file>

</xml_diff>